<commit_message>
Implemented the Get Menu Functionality
</commit_message>
<xml_diff>
--- a/Ingram Brewery User Story and Diagrams.docx
+++ b/Ingram Brewery User Story and Diagrams.docx
@@ -305,6 +305,16 @@
           <w:numId w:val="2"/>
         </w:numPr>
       </w:pPr>
+      <w:proofErr w:type="spellStart"/>
+      <w:r>
+        <w:t>UserService</w:t>
+      </w:r>
+      <w:proofErr w:type="spellEnd"/>
+    </w:p>
+    <w:p>
+      <w:pPr>
+        <w:pStyle w:val="ListParagraph"/>
+      </w:pPr>
       <w:r>
         <w:rPr>
           <w:noProof/>
@@ -312,13 +322,102 @@
         <mc:AlternateContent>
           <mc:Choice Requires="wps">
             <w:drawing>
-              <wp:anchor distT="0" distB="0" distL="114300" distR="114300" simplePos="0" relativeHeight="251669504" behindDoc="0" locked="0" layoutInCell="1" allowOverlap="1" wp14:anchorId="40052A48" wp14:editId="7903C041">
+              <wp:anchor distT="0" distB="0" distL="114300" distR="114300" simplePos="0" relativeHeight="251668480" behindDoc="0" locked="0" layoutInCell="1" allowOverlap="1" wp14:anchorId="2F0C85F6" wp14:editId="10FD6D7B">
                 <wp:simplePos x="0" y="0"/>
                 <wp:positionH relativeFrom="column">
-                  <wp:posOffset>2994305</wp:posOffset>
+                  <wp:posOffset>1100747</wp:posOffset>
                 </wp:positionH>
                 <wp:positionV relativeFrom="paragraph">
-                  <wp:posOffset>245869</wp:posOffset>
+                  <wp:posOffset>210784</wp:posOffset>
+                </wp:positionV>
+                <wp:extent cx="541655" cy="242684"/>
+                <wp:effectExtent l="0" t="0" r="10795" b="24130"/>
+                <wp:wrapNone/>
+                <wp:docPr id="13" name="Text Box 13"/>
+                <wp:cNvGraphicFramePr/>
+                <a:graphic xmlns:a="http://schemas.openxmlformats.org/drawingml/2006/main">
+                  <a:graphicData uri="http://schemas.microsoft.com/office/word/2010/wordprocessingShape">
+                    <wps:wsp>
+                      <wps:cNvSpPr txBox="1"/>
+                      <wps:spPr>
+                        <a:xfrm>
+                          <a:off x="0" y="0"/>
+                          <a:ext cx="541655" cy="242684"/>
+                        </a:xfrm>
+                        <a:prstGeom prst="rect">
+                          <a:avLst/>
+                        </a:prstGeom>
+                        <a:solidFill>
+                          <a:schemeClr val="lt1"/>
+                        </a:solidFill>
+                        <a:ln w="6350">
+                          <a:solidFill>
+                            <a:prstClr val="black"/>
+                          </a:solidFill>
+                        </a:ln>
+                      </wps:spPr>
+                      <wps:txbx>
+                        <w:txbxContent>
+                          <w:p>
+                            <w:r>
+                              <w:t>Client</w:t>
+                            </w:r>
+                          </w:p>
+                        </w:txbxContent>
+                      </wps:txbx>
+                      <wps:bodyPr rot="0" spcFirstLastPara="0" vertOverflow="overflow" horzOverflow="overflow" vert="horz" wrap="square" lIns="91440" tIns="45720" rIns="91440" bIns="45720" numCol="1" spcCol="0" rtlCol="0" fromWordArt="0" anchor="t" anchorCtr="0" forceAA="0" compatLnSpc="1">
+                        <a:prstTxWarp prst="textNoShape">
+                          <a:avLst/>
+                        </a:prstTxWarp>
+                        <a:noAutofit/>
+                      </wps:bodyPr>
+                    </wps:wsp>
+                  </a:graphicData>
+                </a:graphic>
+                <wp14:sizeRelH relativeFrom="margin">
+                  <wp14:pctWidth>0</wp14:pctWidth>
+                </wp14:sizeRelH>
+                <wp14:sizeRelV relativeFrom="margin">
+                  <wp14:pctHeight>0</wp14:pctHeight>
+                </wp14:sizeRelV>
+              </wp:anchor>
+            </w:drawing>
+          </mc:Choice>
+          <mc:Fallback>
+            <w:pict>
+              <v:shapetype w14:anchorId="2F0C85F6" id="_x0000_t202" coordsize="21600,21600" o:spt="202" path="m,l,21600r21600,l21600,xe">
+                <v:stroke joinstyle="miter"/>
+                <v:path gradientshapeok="t" o:connecttype="rect"/>
+              </v:shapetype>
+              <v:shape id="Text Box 13" o:spid="_x0000_s1026" type="#_x0000_t202" style="position:absolute;left:0;text-align:left;margin-left:86.65pt;margin-top:16.6pt;width:42.65pt;height:19.1pt;z-index:251668480;visibility:visible;mso-wrap-style:square;mso-width-percent:0;mso-height-percent:0;mso-wrap-distance-left:9pt;mso-wrap-distance-top:0;mso-wrap-distance-right:9pt;mso-wrap-distance-bottom:0;mso-position-horizontal:absolute;mso-position-horizontal-relative:text;mso-position-vertical:absolute;mso-position-vertical-relative:text;mso-width-percent:0;mso-height-percent:0;mso-width-relative:margin;mso-height-relative:margin;v-text-anchor:top" o:gfxdata="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" fillcolor="white [3201]" strokeweight=".5pt">
+                <v:textbox>
+                  <w:txbxContent>
+                    <w:p>
+                      <w:r>
+                        <w:t>Client</w:t>
+                      </w:r>
+                    </w:p>
+                  </w:txbxContent>
+                </v:textbox>
+              </v:shape>
+            </w:pict>
+          </mc:Fallback>
+        </mc:AlternateContent>
+      </w:r>
+      <w:r>
+        <w:rPr>
+          <w:noProof/>
+        </w:rPr>
+        <mc:AlternateContent>
+          <mc:Choice Requires="wps">
+            <w:drawing>
+              <wp:anchor distT="0" distB="0" distL="114300" distR="114300" simplePos="0" relativeHeight="251669504" behindDoc="0" locked="0" layoutInCell="1" allowOverlap="1" wp14:anchorId="40052A48" wp14:editId="7D4661D8">
+                <wp:simplePos x="0" y="0"/>
+                <wp:positionH relativeFrom="column">
+                  <wp:posOffset>2950689</wp:posOffset>
+                </wp:positionH>
+                <wp:positionV relativeFrom="paragraph">
+                  <wp:posOffset>240956</wp:posOffset>
                 </wp:positionV>
                 <wp:extent cx="559041" cy="234017"/>
                 <wp:effectExtent l="0" t="0" r="12700" b="13970"/>
@@ -375,11 +474,7 @@
           </mc:Choice>
           <mc:Fallback>
             <w:pict>
-              <v:shapetype w14:anchorId="40052A48" id="_x0000_t202" coordsize="21600,21600" o:spt="202" path="m,l,21600r21600,l21600,xe">
-                <v:stroke joinstyle="miter"/>
-                <v:path gradientshapeok="t" o:connecttype="rect"/>
-              </v:shapetype>
-              <v:shape id="Text Box 14" o:spid="_x0000_s1026" type="#_x0000_t202" style="position:absolute;left:0;text-align:left;margin-left:235.75pt;margin-top:19.35pt;width:44pt;height:18.45pt;z-index:251669504;visibility:visible;mso-wrap-style:square;mso-width-percent:0;mso-height-percent:0;mso-wrap-distance-left:9pt;mso-wrap-distance-top:0;mso-wrap-distance-right:9pt;mso-wrap-distance-bottom:0;mso-position-horizontal:absolute;mso-position-horizontal-relative:text;mso-position-vertical:absolute;mso-position-vertical-relative:text;mso-width-percent:0;mso-height-percent:0;mso-width-relative:margin;mso-height-relative:margin;v-text-anchor:top" o:gfxdata="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" fillcolor="white [3201]" strokeweight=".5pt">
+              <v:shape w14:anchorId="40052A48" id="Text Box 14" o:spid="_x0000_s1027" type="#_x0000_t202" style="position:absolute;left:0;text-align:left;margin-left:232.35pt;margin-top:18.95pt;width:44pt;height:18.45pt;z-index:251669504;visibility:visible;mso-wrap-style:square;mso-width-percent:0;mso-height-percent:0;mso-wrap-distance-left:9pt;mso-wrap-distance-top:0;mso-wrap-distance-right:9pt;mso-wrap-distance-bottom:0;mso-position-horizontal:absolute;mso-position-horizontal-relative:text;mso-position-vertical:absolute;mso-position-vertical-relative:text;mso-width-percent:0;mso-height-percent:0;mso-width-relative:margin;mso-height-relative:margin;v-text-anchor:top" o:gfxdata="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" fillcolor="white [3201]" strokeweight=".5pt">
                 <v:textbox>
                   <w:txbxContent>
                     <w:p>
@@ -394,96 +489,6 @@
           </mc:Fallback>
         </mc:AlternateContent>
       </w:r>
-      <w:r>
-        <w:rPr>
-          <w:noProof/>
-        </w:rPr>
-        <mc:AlternateContent>
-          <mc:Choice Requires="wps">
-            <w:drawing>
-              <wp:anchor distT="0" distB="0" distL="114300" distR="114300" simplePos="0" relativeHeight="251668480" behindDoc="0" locked="0" layoutInCell="1" allowOverlap="1" wp14:anchorId="2F0C85F6" wp14:editId="3E91845C">
-                <wp:simplePos x="0" y="0"/>
-                <wp:positionH relativeFrom="column">
-                  <wp:posOffset>1091610</wp:posOffset>
-                </wp:positionH>
-                <wp:positionV relativeFrom="paragraph">
-                  <wp:posOffset>245835</wp:posOffset>
-                </wp:positionV>
-                <wp:extent cx="541707" cy="229684"/>
-                <wp:effectExtent l="0" t="0" r="10795" b="18415"/>
-                <wp:wrapNone/>
-                <wp:docPr id="13" name="Text Box 13"/>
-                <wp:cNvGraphicFramePr/>
-                <a:graphic xmlns:a="http://schemas.openxmlformats.org/drawingml/2006/main">
-                  <a:graphicData uri="http://schemas.microsoft.com/office/word/2010/wordprocessingShape">
-                    <wps:wsp>
-                      <wps:cNvSpPr txBox="1"/>
-                      <wps:spPr>
-                        <a:xfrm>
-                          <a:off x="0" y="0"/>
-                          <a:ext cx="541707" cy="229684"/>
-                        </a:xfrm>
-                        <a:prstGeom prst="rect">
-                          <a:avLst/>
-                        </a:prstGeom>
-                        <a:solidFill>
-                          <a:schemeClr val="lt1"/>
-                        </a:solidFill>
-                        <a:ln w="6350">
-                          <a:solidFill>
-                            <a:prstClr val="black"/>
-                          </a:solidFill>
-                        </a:ln>
-                      </wps:spPr>
-                      <wps:txbx>
-                        <w:txbxContent>
-                          <w:p>
-                            <w:r>
-                              <w:t>Client</w:t>
-                            </w:r>
-                          </w:p>
-                        </w:txbxContent>
-                      </wps:txbx>
-                      <wps:bodyPr rot="0" spcFirstLastPara="0" vertOverflow="overflow" horzOverflow="overflow" vert="horz" wrap="square" lIns="91440" tIns="45720" rIns="91440" bIns="45720" numCol="1" spcCol="0" rtlCol="0" fromWordArt="0" anchor="t" anchorCtr="0" forceAA="0" compatLnSpc="1">
-                        <a:prstTxWarp prst="textNoShape">
-                          <a:avLst/>
-                        </a:prstTxWarp>
-                        <a:noAutofit/>
-                      </wps:bodyPr>
-                    </wps:wsp>
-                  </a:graphicData>
-                </a:graphic>
-                <wp14:sizeRelH relativeFrom="margin">
-                  <wp14:pctWidth>0</wp14:pctWidth>
-                </wp14:sizeRelH>
-                <wp14:sizeRelV relativeFrom="margin">
-                  <wp14:pctHeight>0</wp14:pctHeight>
-                </wp14:sizeRelV>
-              </wp:anchor>
-            </w:drawing>
-          </mc:Choice>
-          <mc:Fallback>
-            <w:pict>
-              <v:shape w14:anchorId="2F0C85F6" id="Text Box 13" o:spid="_x0000_s1027" type="#_x0000_t202" style="position:absolute;left:0;text-align:left;margin-left:85.95pt;margin-top:19.35pt;width:42.65pt;height:18.1pt;z-index:251668480;visibility:visible;mso-wrap-style:square;mso-width-percent:0;mso-height-percent:0;mso-wrap-distance-left:9pt;mso-wrap-distance-top:0;mso-wrap-distance-right:9pt;mso-wrap-distance-bottom:0;mso-position-horizontal:absolute;mso-position-horizontal-relative:text;mso-position-vertical:absolute;mso-position-vertical-relative:text;mso-width-percent:0;mso-height-percent:0;mso-width-relative:margin;mso-height-relative:margin;v-text-anchor:top" o:gfxdata="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" fillcolor="white [3201]" strokeweight=".5pt">
-                <v:textbox>
-                  <w:txbxContent>
-                    <w:p>
-                      <w:r>
-                        <w:t>Client</w:t>
-                      </w:r>
-                    </w:p>
-                  </w:txbxContent>
-                </v:textbox>
-              </v:shape>
-            </w:pict>
-          </mc:Fallback>
-        </mc:AlternateContent>
-      </w:r>
-      <w:proofErr w:type="spellStart"/>
-      <w:r>
-        <w:t>UserService</w:t>
-      </w:r>
-      <w:proofErr w:type="spellEnd"/>
     </w:p>
     <w:p>
       <w:r>
@@ -728,7 +733,7 @@
           </mc:Choice>
           <mc:Fallback>
             <w:pict>
-              <v:shapetype w14:anchorId="5F7D9D25" id="_x0000_t22" coordsize="21600,21600" o:spt="22" adj="5400" path="m10800,qx0@1l0@2qy10800,21600,21600@2l21600@1qy10800,xem0@1qy10800@0,21600@1nfe">
+              <v:shapetype w14:anchorId="031A1C1C" id="_x0000_t22" coordsize="21600,21600" o:spt="22" adj="5400" path="m10800,qx0@1l0@2qy10800,21600,21600@2l21600@1qy10800,xem0@1qy10800@0,21600@1nfe">
                 <v:formulas>
                   <v:f eqn="val #0"/>
                   <v:f eqn="prod #0 1 2"/>
@@ -1033,7 +1038,7 @@
           </mc:Choice>
           <mc:Fallback>
             <w:pict>
-              <v:shape w14:anchorId="0B663DC7" id="Cylinder 10" o:spid="_x0000_s1026" type="#_x0000_t22" style="position:absolute;margin-left:191.05pt;margin-top:183.95pt;width:27.65pt;height:35.15pt;z-index:251666432;visibility:visible;mso-wrap-style:square;mso-width-percent:0;mso-height-percent:0;mso-wrap-distance-left:9pt;mso-wrap-distance-top:0;mso-wrap-distance-right:9pt;mso-wrap-distance-bottom:0;mso-position-horizontal:absolute;mso-position-horizontal-relative:text;mso-position-vertical:absolute;mso-position-vertical-relative:text;mso-width-percent:0;mso-height-percent:0;mso-width-relative:margin;mso-height-relative:margin;v-text-anchor:middle" o:gfxdata="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" adj="4247" fillcolor="white [3212]" strokecolor="#1f3763 [1604]" strokeweight="1pt">
+              <v:shape w14:anchorId="02D58B1F" id="Cylinder 10" o:spid="_x0000_s1026" type="#_x0000_t22" style="position:absolute;margin-left:191.05pt;margin-top:183.95pt;width:27.65pt;height:35.15pt;z-index:251666432;visibility:visible;mso-wrap-style:square;mso-width-percent:0;mso-height-percent:0;mso-wrap-distance-left:9pt;mso-wrap-distance-top:0;mso-wrap-distance-right:9pt;mso-wrap-distance-bottom:0;mso-position-horizontal:absolute;mso-position-horizontal-relative:text;mso-position-vertical:absolute;mso-position-vertical-relative:text;mso-width-percent:0;mso-height-percent:0;mso-width-relative:margin;mso-height-relative:margin;v-text-anchor:middle" o:gfxdata="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" adj="4247" fillcolor="white [3212]" strokecolor="#1f3763 [1604]" strokeweight="1pt">
                 <v:stroke joinstyle="miter"/>
               </v:shape>
             </w:pict>
@@ -1105,7 +1110,7 @@
           </mc:Choice>
           <mc:Fallback>
             <w:pict>
-              <v:shapetype w14:anchorId="4DA920D1" id="_x0000_t32" coordsize="21600,21600" o:spt="32" o:oned="t" path="m,l21600,21600e" filled="f">
+              <v:shapetype w14:anchorId="7EB32D17" id="_x0000_t32" coordsize="21600,21600" o:spt="32" o:oned="t" path="m,l21600,21600e" filled="f">
                 <v:path arrowok="t" fillok="f" o:connecttype="none"/>
                 <o:lock v:ext="edit" shapetype="t"/>
               </v:shapetype>
@@ -1181,7 +1186,7 @@
           </mc:Choice>
           <mc:Fallback>
             <w:pict>
-              <v:shape w14:anchorId="77BCB365" id="Straight Arrow Connector 9" o:spid="_x0000_s1026" type="#_x0000_t32" style="position:absolute;margin-left:270.25pt;margin-top:90.5pt;width:46.85pt;height:47.9pt;flip:x y;z-index:251665408;visibility:visible;mso-wrap-style:square;mso-width-percent:0;mso-height-percent:0;mso-wrap-distance-left:9pt;mso-wrap-distance-top:0;mso-wrap-distance-right:9pt;mso-wrap-distance-bottom:0;mso-position-horizontal:absolute;mso-position-horizontal-relative:text;mso-position-vertical:absolute;mso-position-vertical-relative:text;mso-width-percent:0;mso-height-percent:0;mso-width-relative:margin;mso-height-relative:margin" o:gfxdata="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" strokecolor="#4472c4 [3204]" strokeweight=".5pt">
+              <v:shape w14:anchorId="4F564B0A" id="Straight Arrow Connector 9" o:spid="_x0000_s1026" type="#_x0000_t32" style="position:absolute;margin-left:270.25pt;margin-top:90.5pt;width:46.85pt;height:47.9pt;flip:x y;z-index:251665408;visibility:visible;mso-wrap-style:square;mso-width-percent:0;mso-height-percent:0;mso-wrap-distance-left:9pt;mso-wrap-distance-top:0;mso-wrap-distance-right:9pt;mso-wrap-distance-bottom:0;mso-position-horizontal:absolute;mso-position-horizontal-relative:text;mso-position-vertical:absolute;mso-position-vertical-relative:text;mso-width-percent:0;mso-height-percent:0;mso-width-relative:margin;mso-height-relative:margin" o:gfxdata="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" strokecolor="#4472c4 [3204]" strokeweight=".5pt">
                 <v:stroke endarrow="block" joinstyle="miter"/>
               </v:shape>
             </w:pict>
@@ -1247,7 +1252,7 @@
           </mc:Choice>
           <mc:Fallback>
             <w:pict>
-              <v:shape w14:anchorId="724C9885" id="Straight Arrow Connector 5" o:spid="_x0000_s1026" type="#_x0000_t32" style="position:absolute;margin-left:149.8pt;margin-top:51.95pt;width:63.15pt;height:.7pt;z-index:251663360;visibility:visible;mso-wrap-style:square;mso-wrap-distance-left:9pt;mso-wrap-distance-top:0;mso-wrap-distance-right:9pt;mso-wrap-distance-bottom:0;mso-position-horizontal:absolute;mso-position-horizontal-relative:text;mso-position-vertical:absolute;mso-position-vertical-relative:text" o:gfxdata="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" strokecolor="#4472c4 [3204]" strokeweight=".5pt">
+              <v:shape w14:anchorId="1250AC67" id="Straight Arrow Connector 5" o:spid="_x0000_s1026" type="#_x0000_t32" style="position:absolute;margin-left:149.8pt;margin-top:51.95pt;width:63.15pt;height:.7pt;z-index:251663360;visibility:visible;mso-wrap-style:square;mso-wrap-distance-left:9pt;mso-wrap-distance-top:0;mso-wrap-distance-right:9pt;mso-wrap-distance-bottom:0;mso-position-horizontal:absolute;mso-position-horizontal-relative:text;mso-position-vertical:absolute;mso-position-vertical-relative:text" o:gfxdata="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" strokecolor="#4472c4 [3204]" strokeweight=".5pt">
                 <v:stroke endarrow="block" joinstyle="miter"/>
               </v:shape>
             </w:pict>
@@ -1444,6 +1449,87 @@
         </mc:AlternateContent>
       </w:r>
     </w:p>
+    <w:p/>
+    <w:p/>
+    <w:p/>
+    <w:p/>
+    <w:p/>
+    <w:p/>
+    <w:p/>
+    <w:p/>
+    <w:p/>
+    <w:p/>
+    <w:p/>
+    <w:p>
+      <w:pPr>
+        <w:pStyle w:val="ListParagraph"/>
+        <w:numPr>
+          <w:ilvl w:val="0"/>
+          <w:numId w:val="4"/>
+        </w:numPr>
+        <w:tabs>
+          <w:tab w:val="left" w:pos="1037"/>
+        </w:tabs>
+      </w:pPr>
+      <w:r>
+        <w:t xml:space="preserve">First task </w:t>
+      </w:r>
+      <w:r>
+        <w:t xml:space="preserve">must use the </w:t>
+      </w:r>
+      <w:r>
+        <w:t xml:space="preserve">Brewery Service </w:t>
+      </w:r>
+      <w:r>
+        <w:t xml:space="preserve">to </w:t>
+      </w:r>
+      <w:r>
+        <w:t>fetch a welcome message from the Beer Service through the Eureka Server Service</w:t>
+      </w:r>
+      <w:r>
+        <w:t xml:space="preserve"> as a client</w:t>
+      </w:r>
+      <w:r>
+        <w:t>.</w:t>
+      </w:r>
+      <w:r>
+        <w:t xml:space="preserve"> Just to make sure my Microservices are working! </w:t>
+      </w:r>
+      <w:r>
+        <w:t xml:space="preserve"> </w:t>
+      </w:r>
+    </w:p>
+    <w:p>
+      <w:pPr>
+        <w:pStyle w:val="ListParagraph"/>
+        <w:numPr>
+          <w:ilvl w:val="0"/>
+          <w:numId w:val="4"/>
+        </w:numPr>
+        <w:tabs>
+          <w:tab w:val="left" w:pos="1037"/>
+        </w:tabs>
+      </w:pPr>
+      <w:r>
+        <w:lastRenderedPageBreak/>
+        <w:t xml:space="preserve">Second task must use the Brewery service to fetch the beer menu from the Beer service through the Eureka Server Service as a client. </w:t>
+      </w:r>
+    </w:p>
+    <w:p>
+      <w:pPr>
+        <w:pStyle w:val="ListParagraph"/>
+        <w:numPr>
+          <w:ilvl w:val="0"/>
+          <w:numId w:val="4"/>
+        </w:numPr>
+        <w:tabs>
+          <w:tab w:val="left" w:pos="1037"/>
+        </w:tabs>
+      </w:pPr>
+      <w:r>
+        <w:t xml:space="preserve">Add User Service </w:t>
+      </w:r>
+    </w:p>
     <w:sectPr>
       <w:pgSz w:w="12240" w:h="15840"/>
       <w:pgMar w:top="1440" w:right="1440" w:bottom="1440" w:left="1440" w:header="720" w:footer="720" w:gutter="0"/>
@@ -1795,6 +1881,119 @@
       </w:rPr>
     </w:lvl>
   </w:abstractNum>
+  <w:abstractNum w:abstractNumId="3" w15:restartNumberingAfterBreak="0">
+    <w:nsid w:val="60032068"/>
+    <w:multiLevelType w:val="hybridMultilevel"/>
+    <w:tmpl w:val="DB1C4ABA"/>
+    <w:lvl w:ilvl="0" w:tplc="04090001">
+      <w:start w:val="1"/>
+      <w:numFmt w:val="bullet"/>
+      <w:lvlText w:val=""/>
+      <w:lvlJc w:val="left"/>
+      <w:pPr>
+        <w:ind w:left="720" w:hanging="360"/>
+      </w:pPr>
+      <w:rPr>
+        <w:rFonts w:ascii="Symbol" w:hAnsi="Symbol" w:hint="default"/>
+      </w:rPr>
+    </w:lvl>
+    <w:lvl w:ilvl="1" w:tplc="04090003" w:tentative="1">
+      <w:start w:val="1"/>
+      <w:numFmt w:val="bullet"/>
+      <w:lvlText w:val="o"/>
+      <w:lvlJc w:val="left"/>
+      <w:pPr>
+        <w:ind w:left="1440" w:hanging="360"/>
+      </w:pPr>
+      <w:rPr>
+        <w:rFonts w:ascii="Courier New" w:hAnsi="Courier New" w:cs="Courier New" w:hint="default"/>
+      </w:rPr>
+    </w:lvl>
+    <w:lvl w:ilvl="2" w:tplc="04090005" w:tentative="1">
+      <w:start w:val="1"/>
+      <w:numFmt w:val="bullet"/>
+      <w:lvlText w:val=""/>
+      <w:lvlJc w:val="left"/>
+      <w:pPr>
+        <w:ind w:left="2160" w:hanging="360"/>
+      </w:pPr>
+      <w:rPr>
+        <w:rFonts w:ascii="Wingdings" w:hAnsi="Wingdings" w:hint="default"/>
+      </w:rPr>
+    </w:lvl>
+    <w:lvl w:ilvl="3" w:tplc="04090001" w:tentative="1">
+      <w:start w:val="1"/>
+      <w:numFmt w:val="bullet"/>
+      <w:lvlText w:val=""/>
+      <w:lvlJc w:val="left"/>
+      <w:pPr>
+        <w:ind w:left="2880" w:hanging="360"/>
+      </w:pPr>
+      <w:rPr>
+        <w:rFonts w:ascii="Symbol" w:hAnsi="Symbol" w:hint="default"/>
+      </w:rPr>
+    </w:lvl>
+    <w:lvl w:ilvl="4" w:tplc="04090003" w:tentative="1">
+      <w:start w:val="1"/>
+      <w:numFmt w:val="bullet"/>
+      <w:lvlText w:val="o"/>
+      <w:lvlJc w:val="left"/>
+      <w:pPr>
+        <w:ind w:left="3600" w:hanging="360"/>
+      </w:pPr>
+      <w:rPr>
+        <w:rFonts w:ascii="Courier New" w:hAnsi="Courier New" w:cs="Courier New" w:hint="default"/>
+      </w:rPr>
+    </w:lvl>
+    <w:lvl w:ilvl="5" w:tplc="04090005" w:tentative="1">
+      <w:start w:val="1"/>
+      <w:numFmt w:val="bullet"/>
+      <w:lvlText w:val=""/>
+      <w:lvlJc w:val="left"/>
+      <w:pPr>
+        <w:ind w:left="4320" w:hanging="360"/>
+      </w:pPr>
+      <w:rPr>
+        <w:rFonts w:ascii="Wingdings" w:hAnsi="Wingdings" w:hint="default"/>
+      </w:rPr>
+    </w:lvl>
+    <w:lvl w:ilvl="6" w:tplc="04090001" w:tentative="1">
+      <w:start w:val="1"/>
+      <w:numFmt w:val="bullet"/>
+      <w:lvlText w:val=""/>
+      <w:lvlJc w:val="left"/>
+      <w:pPr>
+        <w:ind w:left="5040" w:hanging="360"/>
+      </w:pPr>
+      <w:rPr>
+        <w:rFonts w:ascii="Symbol" w:hAnsi="Symbol" w:hint="default"/>
+      </w:rPr>
+    </w:lvl>
+    <w:lvl w:ilvl="7" w:tplc="04090003" w:tentative="1">
+      <w:start w:val="1"/>
+      <w:numFmt w:val="bullet"/>
+      <w:lvlText w:val="o"/>
+      <w:lvlJc w:val="left"/>
+      <w:pPr>
+        <w:ind w:left="5760" w:hanging="360"/>
+      </w:pPr>
+      <w:rPr>
+        <w:rFonts w:ascii="Courier New" w:hAnsi="Courier New" w:cs="Courier New" w:hint="default"/>
+      </w:rPr>
+    </w:lvl>
+    <w:lvl w:ilvl="8" w:tplc="04090005" w:tentative="1">
+      <w:start w:val="1"/>
+      <w:numFmt w:val="bullet"/>
+      <w:lvlText w:val=""/>
+      <w:lvlJc w:val="left"/>
+      <w:pPr>
+        <w:ind w:left="6480" w:hanging="360"/>
+      </w:pPr>
+      <w:rPr>
+        <w:rFonts w:ascii="Wingdings" w:hAnsi="Wingdings" w:hint="default"/>
+      </w:rPr>
+    </w:lvl>
+  </w:abstractNum>
   <w:num w:numId="1">
     <w:abstractNumId w:val="1"/>
   </w:num>
@@ -1803,6 +2002,9 @@
   </w:num>
   <w:num w:numId="3">
     <w:abstractNumId w:val="0"/>
+  </w:num>
+  <w:num w:numId="4">
+    <w:abstractNumId w:val="3"/>
   </w:num>
 </w:numbering>
 </file>

</xml_diff>